<commit_message>
Updated the supplementary data description
</commit_message>
<xml_diff>
--- a/Results/Supplementary Data/Description of Supplementary Data.docx
+++ b/Results/Supplementary Data/Description of Supplementary Data.docx
@@ -205,6 +205,36 @@
         <w:ind w:left="284" w:hanging="284"/>
       </w:pPr>
       <w:r>
+        <w:t>Diversity of Functional Data</w:t>
+      </w:r>
+    </w:p>
+    <w:p>
+      <w:r>
+        <w:t>Th</w:t>
+      </w:r>
+      <w:r>
+        <w:t>ese</w:t>
+      </w:r>
+      <w:r>
+        <w:t xml:space="preserve"> file</w:t>
+      </w:r>
+      <w:r>
+        <w:t>s</w:t>
+      </w:r>
+      <w:r>
+        <w:t xml:space="preserve"> include univariate and multivariate statistics that correspond to the Shannon alpha diversity and Bray-Curtis beta diversity metrics calculated for each functional dataset.</w:t>
+      </w:r>
+    </w:p>
+    <w:p>
+      <w:pPr>
+        <w:pStyle w:val="Heading2"/>
+        <w:numPr>
+          <w:ilvl w:val="0"/>
+          <w:numId w:val="4"/>
+        </w:numPr>
+        <w:ind w:left="284" w:hanging="284"/>
+      </w:pPr>
+      <w:r>
         <w:t>Enrichment Analysis</w:t>
       </w:r>
     </w:p>
@@ -247,6 +277,7 @@
         <w:ind w:left="284" w:hanging="284"/>
       </w:pPr>
       <w:r>
+        <w:lastRenderedPageBreak/>
         <w:t>Network Analysis</w:t>
       </w:r>
     </w:p>
@@ -277,7 +308,6 @@
         </w:numPr>
       </w:pPr>
       <w:r>
-        <w:lastRenderedPageBreak/>
         <w:t>Network Analysis Statistics: this file contains all statistics represented in Figure 1, as well as statistics depicting that the number of taxa which had zero connections was not different between PD and control networks (final tab, “No Figure (Prop. 0)”).</w:t>
       </w:r>
       <w:r>
@@ -532,21 +562,36 @@
         <w:ind w:left="284" w:hanging="284"/>
       </w:pPr>
       <w:r>
-        <w:t>Diversity of Functional Data (singular file)</w:t>
-      </w:r>
-    </w:p>
-    <w:p>
-      <w:r>
-        <w:t>Only one file was generated for diversity analysis, and so no folder was generated. This file includes univariate and multivariate statistics that correspond to the Shannon alpha diversity and Bray-Curtis beta diversity metrics calculated for each functional dataset.</w:t>
+        <w:t>Validation of Statistical Tests</w:t>
+      </w:r>
+    </w:p>
+    <w:p>
+      <w:r>
+        <w:t>This folder contains all supplementary tests performed in order to validate the use of statistical tools such as Wilcoxon rank-sum tests, linear regression, and linear mixed models.</w:t>
       </w:r>
     </w:p>
     <w:p/>
     <w:p>
       <w:pPr>
+        <w:spacing w:line="259" w:lineRule="auto"/>
+        <w:rPr>
+          <w:b/>
+          <w:bCs/>
+          <w:sz w:val="24"/>
+          <w:szCs w:val="24"/>
+        </w:rPr>
+      </w:pPr>
+      <w:r>
+        <w:br w:type="page"/>
+      </w:r>
+    </w:p>
+    <w:p>
+      <w:pPr>
         <w:pStyle w:val="Heading1"/>
       </w:pPr>
       <w:r>
-        <w:t>Part 2 – Data Dictionaries</w:t>
+        <w:lastRenderedPageBreak/>
+        <w:t>2 – Data Dictionaries</w:t>
       </w:r>
     </w:p>
     <w:p>
@@ -611,7 +656,6 @@
         </w:numPr>
       </w:pPr>
       <w:r>
-        <w:lastRenderedPageBreak/>
         <w:t xml:space="preserve">DA: </w:t>
       </w:r>
       <w:r>
@@ -1101,6 +1145,7 @@
         </w:numPr>
       </w:pPr>
       <w:r>
+        <w:lastRenderedPageBreak/>
         <w:t xml:space="preserve">estimate: the effect size of each test, </w:t>
       </w:r>
       <w:r>
@@ -1187,7 +1232,6 @@
       </w:pPr>
       <w:proofErr w:type="spellStart"/>
       <w:r>
-        <w:lastRenderedPageBreak/>
         <w:t>pwy_sig</w:t>
       </w:r>
       <w:proofErr w:type="spellEnd"/>
@@ -1349,8 +1393,13 @@
           <w:numId w:val="11"/>
         </w:numPr>
       </w:pPr>
-      <w:r>
-        <w:t xml:space="preserve">Pval, </w:t>
+      <w:proofErr w:type="spellStart"/>
+      <w:r>
+        <w:t>Pval</w:t>
+      </w:r>
+      <w:proofErr w:type="spellEnd"/>
+      <w:r>
+        <w:t xml:space="preserve">, </w:t>
       </w:r>
       <w:proofErr w:type="spellStart"/>
       <w:r>
@@ -1481,8 +1530,13 @@
           <w:numId w:val="11"/>
         </w:numPr>
       </w:pPr>
-      <w:r>
-        <w:t xml:space="preserve">Pval, </w:t>
+      <w:proofErr w:type="spellStart"/>
+      <w:r>
+        <w:t>Pval</w:t>
+      </w:r>
+      <w:proofErr w:type="spellEnd"/>
+      <w:r>
+        <w:t xml:space="preserve">, </w:t>
       </w:r>
       <w:proofErr w:type="spellStart"/>
       <w:r>
@@ -1594,6 +1648,7 @@
         </w:numPr>
       </w:pPr>
       <w:r>
+        <w:lastRenderedPageBreak/>
         <w:t>Distance: the network distance between V and To (sum of node lengths)</w:t>
       </w:r>
       <w:r>
@@ -1632,7 +1687,6 @@
     </w:p>
     <w:p>
       <w:r>
-        <w:lastRenderedPageBreak/>
         <w:t>Network Analysis Statistics:</w:t>
       </w:r>
     </w:p>
@@ -2117,6 +2171,7 @@
         </w:numPr>
       </w:pPr>
       <w:r>
+        <w:lastRenderedPageBreak/>
         <w:t xml:space="preserve">Group: </w:t>
       </w:r>
       <w:r>
@@ -2216,7 +2271,6 @@
         </w:numPr>
       </w:pPr>
       <w:r>
-        <w:lastRenderedPageBreak/>
         <w:t>Species: the taxonomic species/functional term</w:t>
       </w:r>
       <w:r>
@@ -2299,8 +2353,13 @@
           <w:numId w:val="18"/>
         </w:numPr>
       </w:pPr>
-      <w:r>
-        <w:t xml:space="preserve">Pval, </w:t>
+      <w:proofErr w:type="spellStart"/>
+      <w:r>
+        <w:t>Pval</w:t>
+      </w:r>
+      <w:proofErr w:type="spellEnd"/>
+      <w:r>
+        <w:t xml:space="preserve">, </w:t>
       </w:r>
       <w:proofErr w:type="spellStart"/>
       <w:r>
@@ -2451,8 +2510,13 @@
           <w:numId w:val="18"/>
         </w:numPr>
       </w:pPr>
-      <w:r>
-        <w:t xml:space="preserve">Pval, </w:t>
+      <w:proofErr w:type="spellStart"/>
+      <w:r>
+        <w:t>Pval</w:t>
+      </w:r>
+      <w:proofErr w:type="spellEnd"/>
+      <w:r>
+        <w:t xml:space="preserve">, </w:t>
       </w:r>
       <w:proofErr w:type="spellStart"/>
       <w:r>
@@ -2668,6 +2732,7 @@
         </w:numPr>
       </w:pPr>
       <w:r>
+        <w:lastRenderedPageBreak/>
         <w:t xml:space="preserve">Type: </w:t>
       </w:r>
       <w:r>
@@ -2749,74 +2814,277 @@
         </w:numPr>
       </w:pPr>
       <w:r>
+        <w:t>Type: functional dataset tested</w:t>
+      </w:r>
+    </w:p>
+    <w:p>
+      <w:pPr>
+        <w:pStyle w:val="ListParagraph"/>
+        <w:numPr>
+          <w:ilvl w:val="0"/>
+          <w:numId w:val="21"/>
+        </w:numPr>
+      </w:pPr>
+      <w:r>
+        <w:t>Variable: the explanatory variable</w:t>
+      </w:r>
+    </w:p>
+    <w:p>
+      <w:pPr>
+        <w:pStyle w:val="ListParagraph"/>
+        <w:numPr>
+          <w:ilvl w:val="0"/>
+          <w:numId w:val="19"/>
+        </w:numPr>
+      </w:pPr>
+      <w:r>
+        <w:t xml:space="preserve">DF, </w:t>
+      </w:r>
+      <w:proofErr w:type="spellStart"/>
+      <w:r>
+        <w:t>SumOfSqs</w:t>
+      </w:r>
+      <w:proofErr w:type="spellEnd"/>
+      <w:r>
+        <w:t xml:space="preserve">, R2, F: </w:t>
+      </w:r>
+      <w:r>
+        <w:t xml:space="preserve">degrees of freedom, sum of squares, </w:t>
+      </w:r>
+      <w:r>
+        <w:t>R</w:t>
+      </w:r>
+      <w:r>
+        <w:t xml:space="preserve"> squared value, and F statistic of the PERMANOVA</w:t>
+      </w:r>
+    </w:p>
+    <w:p>
+      <w:pPr>
+        <w:pStyle w:val="ListParagraph"/>
+        <w:numPr>
+          <w:ilvl w:val="0"/>
+          <w:numId w:val="19"/>
+        </w:numPr>
+      </w:pPr>
+      <w:proofErr w:type="spellStart"/>
+      <w:r>
+        <w:t>Pr</w:t>
+      </w:r>
+      <w:proofErr w:type="spellEnd"/>
+      <w:r>
+        <w:t xml:space="preserve">(&gt;|t|), </w:t>
+      </w:r>
+      <w:proofErr w:type="spellStart"/>
+      <w:r>
+        <w:t>qval</w:t>
+      </w:r>
+      <w:proofErr w:type="spellEnd"/>
+      <w:r>
+        <w:t>: P value, corrected P (Q) value</w:t>
+      </w:r>
+    </w:p>
+    <w:p/>
+    <w:p>
+      <w:pPr>
+        <w:pStyle w:val="Heading2"/>
+        <w:numPr>
+          <w:ilvl w:val="0"/>
+          <w:numId w:val="8"/>
+        </w:numPr>
+        <w:ind w:left="426" w:hanging="426"/>
+      </w:pPr>
+      <w:r>
+        <w:t>Validation of Statistical Tests</w:t>
+      </w:r>
+    </w:p>
+    <w:p>
+      <w:pPr>
+        <w:pStyle w:val="ListParagraph"/>
+        <w:numPr>
+          <w:ilvl w:val="0"/>
+          <w:numId w:val="19"/>
+        </w:numPr>
+      </w:pPr>
+      <w:r>
+        <w:t xml:space="preserve">Figure 1:  </w:t>
+      </w:r>
+      <w:r>
+        <w:t>Validation of Wilcoxon signed-rank tests. For each species, the difference in each metric was calculated between groups and plotted using histograms to ensure that the distribution of points was reasonably symmetric. (Note: normality is not required)</w:t>
+      </w:r>
+    </w:p>
+    <w:p>
+      <w:pPr>
+        <w:pStyle w:val="ListParagraph"/>
+        <w:numPr>
+          <w:ilvl w:val="0"/>
+          <w:numId w:val="19"/>
+        </w:numPr>
+      </w:pPr>
+      <w:r>
+        <w:t>Figure 3</w:t>
+      </w:r>
+      <w:r>
+        <w:t xml:space="preserve"> – Variable Normality</w:t>
+      </w:r>
+      <w:r>
+        <w:t xml:space="preserve">: </w:t>
+      </w:r>
+      <w:r>
+        <w:t>Density plots of all variables included in the linear models. Individual taxon/pathways were not visualized due to the large number of features, and were assumed to follow zero-inflated negative binomial distributions. Sequencing depth and Bristol rating were not transformed, while the metabolites were log-transformed in order to optimize normality.</w:t>
+      </w:r>
+    </w:p>
+    <w:p>
+      <w:pPr>
+        <w:pStyle w:val="ListParagraph"/>
+        <w:numPr>
+          <w:ilvl w:val="0"/>
+          <w:numId w:val="19"/>
+        </w:numPr>
+      </w:pPr>
+      <w:r>
+        <w:t xml:space="preserve">Figure 3 – Other: </w:t>
+      </w:r>
+      <w:r>
+        <w:t xml:space="preserve">Validation of linear regression models between p-cresol/phenylacetylglutamine and sequencing data. Page 1 shows scatterplots of each association, where sequencing data are CLR transformed and metabolites abundances are </w:t>
+      </w:r>
+      <w:proofErr w:type="spellStart"/>
+      <w:r>
+        <w:t>autoscaled</w:t>
+      </w:r>
+      <w:proofErr w:type="spellEnd"/>
+      <w:r>
+        <w:t>. Page 2 shows the relationship between fitted model values and residuals</w:t>
+      </w:r>
+      <w:r>
+        <w:t>, where points should be spread evenly on either side of the red line with no apparent pattern. Page 3 shows Q-Q plots of each association, where successfully normalized data will produce points that closely follow the red line with minimal deviation.</w:t>
+      </w:r>
+    </w:p>
+    <w:p>
+      <w:pPr>
+        <w:pStyle w:val="ListParagraph"/>
+        <w:numPr>
+          <w:ilvl w:val="0"/>
+          <w:numId w:val="19"/>
+        </w:numPr>
+      </w:pPr>
+      <w:r>
+        <w:t xml:space="preserve">Figure 5 – Progression Normality: </w:t>
+      </w:r>
+      <w:r>
+        <w:t xml:space="preserve">Density plots of all variables included in the linear </w:t>
+      </w:r>
+      <w:r>
+        <w:t xml:space="preserve">mixed/regression </w:t>
+      </w:r>
+      <w:r>
+        <w:t>models.</w:t>
+      </w:r>
+      <w:r>
+        <w:t xml:space="preserve"> The top plots present raw progression marker data, while the bottom plots represent square root-transformed data.</w:t>
+      </w:r>
+    </w:p>
+    <w:p>
+      <w:pPr>
+        <w:pStyle w:val="ListParagraph"/>
+        <w:numPr>
+          <w:ilvl w:val="0"/>
+          <w:numId w:val="19"/>
+        </w:numPr>
+      </w:pPr>
+      <w:r>
+        <w:t>Figure 4 – Baseline: these plots represent the linear regression models used to test the correlation between baseline disease severity and sequencing data. The same three plots are used here as described above: scatterplots, Fitted values vs. Residuals, and Q-Q plots.</w:t>
+      </w:r>
+    </w:p>
+    <w:p>
+      <w:pPr>
+        <w:pStyle w:val="ListParagraph"/>
+        <w:numPr>
+          <w:ilvl w:val="0"/>
+          <w:numId w:val="19"/>
+        </w:numPr>
+      </w:pPr>
+      <w:r>
+        <w:t xml:space="preserve">Figure 4 – Long </w:t>
+      </w:r>
+      <w:proofErr w:type="spellStart"/>
+      <w:r>
+        <w:t>Multivar</w:t>
+      </w:r>
+      <w:proofErr w:type="spellEnd"/>
+      <w:r>
+        <w:t>: Validation plots of the linear mixed models. Plots include:</w:t>
+      </w:r>
+    </w:p>
+    <w:p>
+      <w:pPr>
+        <w:pStyle w:val="ListParagraph"/>
+        <w:numPr>
+          <w:ilvl w:val="1"/>
+          <w:numId w:val="19"/>
+        </w:numPr>
+      </w:pPr>
+      <w:r>
+        <w:t>Scatterplots of time vs. progression metric, divided into tertiles of the feature of interest. Coloured lines represent individual trajectories, and the black line (shaded region) represents the line of best fit (95% confidence interval).</w:t>
+      </w:r>
+    </w:p>
+    <w:p>
+      <w:pPr>
+        <w:pStyle w:val="ListParagraph"/>
+        <w:numPr>
+          <w:ilvl w:val="1"/>
+          <w:numId w:val="19"/>
+        </w:numPr>
+      </w:pPr>
+      <w:r>
+        <w:t>Residual plot (fitted values vs residuals of model).</w:t>
+      </w:r>
+      <w:r>
+        <w:t xml:space="preserve"> Po</w:t>
+      </w:r>
+      <w:r>
+        <w:t>ints should be spread evenly on either side of the red line with no apparent pattern</w:t>
+      </w:r>
+      <w:r>
+        <w:t>.</w:t>
+      </w:r>
+    </w:p>
+    <w:p>
+      <w:pPr>
+        <w:pStyle w:val="ListParagraph"/>
+        <w:numPr>
+          <w:ilvl w:val="1"/>
+          <w:numId w:val="19"/>
+        </w:numPr>
+      </w:pPr>
+      <w:r>
+        <w:t>Q-Q plots of residuals, random intercepts, and random slopes. Su</w:t>
+      </w:r>
+      <w:r>
+        <w:t>ccessfully normalized data will produce points that closely follow the red line with minimal deviation.</w:t>
+      </w:r>
+    </w:p>
+    <w:p>
+      <w:pPr>
+        <w:pStyle w:val="ListParagraph"/>
+        <w:numPr>
+          <w:ilvl w:val="0"/>
+          <w:numId w:val="19"/>
+        </w:numPr>
+      </w:pPr>
+      <w:r>
         <w:lastRenderedPageBreak/>
-        <w:t>Type: functional dataset tested</w:t>
-      </w:r>
-    </w:p>
-    <w:p>
-      <w:pPr>
-        <w:pStyle w:val="ListParagraph"/>
-        <w:numPr>
-          <w:ilvl w:val="0"/>
-          <w:numId w:val="21"/>
-        </w:numPr>
-      </w:pPr>
-      <w:r>
-        <w:t>Variable: the explanatory variable</w:t>
-      </w:r>
-    </w:p>
-    <w:p>
-      <w:pPr>
-        <w:pStyle w:val="ListParagraph"/>
-        <w:numPr>
-          <w:ilvl w:val="0"/>
-          <w:numId w:val="19"/>
-        </w:numPr>
-      </w:pPr>
-      <w:r>
-        <w:t xml:space="preserve">DF, </w:t>
-      </w:r>
-      <w:proofErr w:type="spellStart"/>
-      <w:r>
-        <w:t>SumOfSqs</w:t>
-      </w:r>
-      <w:proofErr w:type="spellEnd"/>
-      <w:r>
-        <w:t xml:space="preserve">, R2, F: </w:t>
-      </w:r>
-      <w:r>
-        <w:t xml:space="preserve">degrees of freedom, sum of squares, </w:t>
-      </w:r>
-      <w:r>
-        <w:t>R</w:t>
-      </w:r>
-      <w:r>
-        <w:t xml:space="preserve"> squared value, and F statistic of the PERMANOVA</w:t>
-      </w:r>
-    </w:p>
-    <w:p>
-      <w:pPr>
-        <w:pStyle w:val="ListParagraph"/>
-        <w:numPr>
-          <w:ilvl w:val="0"/>
-          <w:numId w:val="19"/>
-        </w:numPr>
-      </w:pPr>
-      <w:proofErr w:type="spellStart"/>
-      <w:r>
-        <w:t>Pr</w:t>
-      </w:r>
-      <w:proofErr w:type="spellEnd"/>
-      <w:r>
-        <w:t xml:space="preserve">(&gt;|t|), </w:t>
-      </w:r>
-      <w:proofErr w:type="spellStart"/>
-      <w:r>
-        <w:t>qval</w:t>
-      </w:r>
-      <w:proofErr w:type="spellEnd"/>
-      <w:r>
-        <w:t>: P value, corrected P (Q) value</w:t>
+        <w:t>Figure S5: The presented plots are identical to those described above (</w:t>
+      </w:r>
+      <w:r>
+        <w:t xml:space="preserve">Figure 4 – Long </w:t>
+      </w:r>
+      <w:proofErr w:type="spellStart"/>
+      <w:r>
+        <w:t>Multivar</w:t>
+      </w:r>
+      <w:proofErr w:type="spellEnd"/>
+      <w:r>
+        <w:t>), except that there is no microbial feature of interest and the scatterplots are therefore not split across multiple panels.</w:t>
       </w:r>
     </w:p>
     <w:sectPr>
@@ -3299,7 +3567,7 @@
         <w:rFonts w:ascii="Symbol" w:hAnsi="Symbol" w:hint="default"/>
       </w:rPr>
     </w:lvl>
-    <w:lvl w:ilvl="1" w:tplc="10090003" w:tentative="1">
+    <w:lvl w:ilvl="1" w:tplc="10090003">
       <w:start w:val="1"/>
       <w:numFmt w:val="bullet"/>
       <w:lvlText w:val="o"/>

</xml_diff>